<commit_message>
chỉ xóa mã số thuế cty
</commit_message>
<xml_diff>
--- a/Phân tích/Biểu mẫu.docx
+++ b/Phân tích/Biểu mẫu.docx
@@ -5088,6 +5088,16 @@
         <w:lastRenderedPageBreak/>
         <w:t>BM 24:</w:t>
       </w:r>
+      <w:r>
+        <w:tab/>
+      </w:r>
+      <w:r>
+        <w:tab/>
+      </w:r>
+      <w:r>
+        <w:tab/>
+        <w:t>Cập nhật đơn hàng</w:t>
+      </w:r>
     </w:p>
     <w:p>
       <w:r>
@@ -7166,10 +7176,7 @@
     </w:p>
     <w:p>
       <w:r>
-        <w:t xml:space="preserve">BM 28: Cập nhật </w:t>
-      </w:r>
-      <w:r>
-        <w:t>thông tin hoá đơn</w:t>
+        <w:t>BM 28: Cập nhật thông tin hoá đơn</w:t>
       </w:r>
     </w:p>
     <w:p>
@@ -7514,16 +7521,7 @@
         </w:tabs>
       </w:pPr>
       <w:r>
-        <w:t>QĐ 2</w:t>
-      </w:r>
-      <w:r>
-        <w:t>8</w:t>
-      </w:r>
-      <w:r>
-        <w:t>:</w:t>
-      </w:r>
-      <w:r>
-        <w:t xml:space="preserve"> Các thông tin cũ liên quan đến hoá đơn được hiển thị sẵn.</w:t>
+        <w:t>QĐ 28: Các thông tin cũ liên quan đến hoá đơn được hiển thị sẵn.</w:t>
       </w:r>
     </w:p>
     <w:p>
@@ -7582,50 +7580,6 @@
               <w:rPr>
                 <w:rFonts w:cstheme="minorHAnsi"/>
               </w:rPr>
-              <w:tab/>
-            </w:r>
-            <w:r>
-              <w:rPr>
-                <w:rFonts w:cstheme="minorHAnsi"/>
-              </w:rPr>
-              <w:tab/>
-            </w:r>
-            <w:r>
-              <w:rPr>
-                <w:rFonts w:cstheme="minorHAnsi"/>
-              </w:rPr>
-              <w:tab/>
-            </w:r>
-            <w:r>
-              <w:rPr>
-                <w:rFonts w:cstheme="minorHAnsi"/>
-              </w:rPr>
-              <w:tab/>
-            </w:r>
-            <w:r>
-              <w:rPr>
-                <w:rFonts w:cstheme="minorHAnsi"/>
-              </w:rPr>
-              <w:tab/>
-            </w:r>
-            <w:r>
-              <w:rPr>
-                <w:rFonts w:cstheme="minorHAnsi"/>
-              </w:rPr>
-              <w:tab/>
-              <w:t>Mã số thuế(cty):</w:t>
-            </w:r>
-          </w:p>
-          <w:p>
-            <w:pPr>
-              <w:rPr>
-                <w:rFonts w:cstheme="minorHAnsi"/>
-              </w:rPr>
-            </w:pPr>
-            <w:r>
-              <w:rPr>
-                <w:rFonts w:cstheme="minorHAnsi"/>
-              </w:rPr>
               <w:t>Mã khách hàng:</w:t>
             </w:r>
           </w:p>
@@ -7777,50 +7731,6 @@
           <w:tcPr>
             <w:tcW w:w="9350" w:type="dxa"/>
           </w:tcPr>
-          <w:p>
-            <w:pPr>
-              <w:rPr>
-                <w:rFonts w:cstheme="minorHAnsi"/>
-              </w:rPr>
-            </w:pPr>
-            <w:r>
-              <w:rPr>
-                <w:rFonts w:cstheme="minorHAnsi"/>
-              </w:rPr>
-              <w:tab/>
-            </w:r>
-            <w:r>
-              <w:rPr>
-                <w:rFonts w:cstheme="minorHAnsi"/>
-              </w:rPr>
-              <w:tab/>
-            </w:r>
-            <w:r>
-              <w:rPr>
-                <w:rFonts w:cstheme="minorHAnsi"/>
-              </w:rPr>
-              <w:tab/>
-            </w:r>
-            <w:r>
-              <w:rPr>
-                <w:rFonts w:cstheme="minorHAnsi"/>
-              </w:rPr>
-              <w:tab/>
-            </w:r>
-            <w:r>
-              <w:rPr>
-                <w:rFonts w:cstheme="minorHAnsi"/>
-              </w:rPr>
-              <w:tab/>
-            </w:r>
-            <w:r>
-              <w:rPr>
-                <w:rFonts w:cstheme="minorHAnsi"/>
-              </w:rPr>
-              <w:tab/>
-              <w:t>Mã số thuế(cty):</w:t>
-            </w:r>
-          </w:p>
           <w:p>
             <w:pPr>
               <w:rPr>
@@ -8200,7 +8110,6 @@
           </w:tcPr>
           <w:p>
             <w:r>
-              <w:lastRenderedPageBreak/>
               <w:t>Ngôn ngữ hiển thị</w:t>
             </w:r>
           </w:p>
@@ -8222,6 +8131,7 @@
           </w:tcPr>
           <w:p>
             <w:r>
+              <w:lastRenderedPageBreak/>
               <w:t>Mật khẩu cũ</w:t>
             </w:r>
           </w:p>
@@ -8291,19 +8201,7 @@
           <w:rPr>
             <w:rStyle w:val="Hyperlink"/>
           </w:rPr>
-          <w:t>example@</w:t>
-        </w:r>
-        <w:r>
-          <w:rPr>
-            <w:rStyle w:val="Hyperlink"/>
-          </w:rPr>
-          <w:t>example</w:t>
-        </w:r>
-        <w:r>
-          <w:rPr>
-            <w:rStyle w:val="Hyperlink"/>
-          </w:rPr>
-          <w:t>.com</w:t>
+          <w:t>example@example.com</w:t>
         </w:r>
       </w:hyperlink>
     </w:p>
@@ -9185,6 +9083,7 @@
   <w:style w:type="character" w:default="1" w:styleId="DefaultParagraphFont">
     <w:name w:val="Default Paragraph Font"/>
     <w:uiPriority w:val="1"/>
+    <w:semiHidden/>
     <w:unhideWhenUsed/>
   </w:style>
   <w:style w:type="table" w:default="1" w:styleId="TableNormal">

</xml_diff>

<commit_message>
Update Barchart, Biểu mẫu, Yêu cầu. Tạo Use Case Format
Use Case Format mẫu nằm trong thư mục Phân Tích/UseCases
</commit_message>
<xml_diff>
--- a/Phân tích/Biểu mẫu.docx
+++ b/Phân tích/Biểu mẫu.docx
@@ -382,16 +382,16 @@
     <w:tbl>
       <w:tblPr>
         <w:tblStyle w:val="TableGrid"/>
-        <w:tblW w:w="9805" w:type="dxa"/>
+        <w:tblW w:w="9884" w:type="dxa"/>
         <w:tblInd w:w="360" w:type="dxa"/>
         <w:tblLook w:val="04A0" w:firstRow="1" w:lastRow="0" w:firstColumn="1" w:lastColumn="0" w:noHBand="0" w:noVBand="1"/>
       </w:tblPr>
       <w:tblGrid>
-        <w:gridCol w:w="3153"/>
-        <w:gridCol w:w="1559"/>
-        <w:gridCol w:w="1853"/>
-        <w:gridCol w:w="1272"/>
-        <w:gridCol w:w="1968"/>
+        <w:gridCol w:w="2920"/>
+        <w:gridCol w:w="1799"/>
+        <w:gridCol w:w="1676"/>
+        <w:gridCol w:w="1720"/>
+        <w:gridCol w:w="1769"/>
       </w:tblGrid>
       <w:tr>
         <w:trPr>
@@ -399,7 +399,7 @@
         </w:trPr>
         <w:tc>
           <w:tcPr>
-            <w:tcW w:w="9805" w:type="dxa"/>
+            <w:tcW w:w="9884" w:type="dxa"/>
             <w:gridSpan w:val="5"/>
           </w:tcPr>
           <w:p>
@@ -430,7 +430,7 @@
         </w:trPr>
         <w:tc>
           <w:tcPr>
-            <w:tcW w:w="3153" w:type="dxa"/>
+            <w:tcW w:w="2920" w:type="dxa"/>
             <w:vMerge w:val="restart"/>
           </w:tcPr>
           <w:p>
@@ -490,7 +490,7 @@
         </w:tc>
         <w:tc>
           <w:tcPr>
-            <w:tcW w:w="1559" w:type="dxa"/>
+            <w:tcW w:w="1799" w:type="dxa"/>
           </w:tcPr>
           <w:p>
             <w:r>
@@ -500,7 +500,7 @@
         </w:tc>
         <w:tc>
           <w:tcPr>
-            <w:tcW w:w="1853" w:type="dxa"/>
+            <w:tcW w:w="1676" w:type="dxa"/>
           </w:tcPr>
           <w:p>
             <w:pPr>
@@ -515,7 +515,7 @@
         </w:tc>
         <w:tc>
           <w:tcPr>
-            <w:tcW w:w="1272" w:type="dxa"/>
+            <w:tcW w:w="1720" w:type="dxa"/>
           </w:tcPr>
           <w:p>
             <w:r>
@@ -525,7 +525,7 @@
         </w:tc>
         <w:tc>
           <w:tcPr>
-            <w:tcW w:w="1968" w:type="dxa"/>
+            <w:tcW w:w="1769" w:type="dxa"/>
           </w:tcPr>
           <w:p/>
         </w:tc>
@@ -536,7 +536,7 @@
         </w:trPr>
         <w:tc>
           <w:tcPr>
-            <w:tcW w:w="3153" w:type="dxa"/>
+            <w:tcW w:w="2920" w:type="dxa"/>
             <w:vMerge/>
           </w:tcPr>
           <w:p>
@@ -547,7 +547,7 @@
         </w:tc>
         <w:tc>
           <w:tcPr>
-            <w:tcW w:w="1559" w:type="dxa"/>
+            <w:tcW w:w="1799" w:type="dxa"/>
           </w:tcPr>
           <w:p>
             <w:r>
@@ -558,13 +558,13 @@
         </w:tc>
         <w:tc>
           <w:tcPr>
-            <w:tcW w:w="1853" w:type="dxa"/>
-          </w:tcPr>
-          <w:p/>
-        </w:tc>
-        <w:tc>
-          <w:tcPr>
-            <w:tcW w:w="1272" w:type="dxa"/>
+            <w:tcW w:w="1676" w:type="dxa"/>
+          </w:tcPr>
+          <w:p/>
+        </w:tc>
+        <w:tc>
+          <w:tcPr>
+            <w:tcW w:w="1720" w:type="dxa"/>
           </w:tcPr>
           <w:p>
             <w:r>
@@ -574,7 +574,7 @@
         </w:tc>
         <w:tc>
           <w:tcPr>
-            <w:tcW w:w="1968" w:type="dxa"/>
+            <w:tcW w:w="1769" w:type="dxa"/>
           </w:tcPr>
           <w:p/>
         </w:tc>
@@ -585,14 +585,14 @@
         </w:trPr>
         <w:tc>
           <w:tcPr>
-            <w:tcW w:w="3153" w:type="dxa"/>
+            <w:tcW w:w="2920" w:type="dxa"/>
             <w:vMerge/>
           </w:tcPr>
           <w:p/>
         </w:tc>
         <w:tc>
           <w:tcPr>
-            <w:tcW w:w="1559" w:type="dxa"/>
+            <w:tcW w:w="1799" w:type="dxa"/>
           </w:tcPr>
           <w:p>
             <w:r>
@@ -602,13 +602,13 @@
         </w:tc>
         <w:tc>
           <w:tcPr>
-            <w:tcW w:w="1853" w:type="dxa"/>
-          </w:tcPr>
-          <w:p/>
-        </w:tc>
-        <w:tc>
-          <w:tcPr>
-            <w:tcW w:w="1272" w:type="dxa"/>
+            <w:tcW w:w="1676" w:type="dxa"/>
+          </w:tcPr>
+          <w:p/>
+        </w:tc>
+        <w:tc>
+          <w:tcPr>
+            <w:tcW w:w="1720" w:type="dxa"/>
           </w:tcPr>
           <w:p>
             <w:r>
@@ -618,7 +618,7 @@
         </w:tc>
         <w:tc>
           <w:tcPr>
-            <w:tcW w:w="1968" w:type="dxa"/>
+            <w:tcW w:w="1769" w:type="dxa"/>
           </w:tcPr>
           <w:p/>
         </w:tc>
@@ -629,14 +629,14 @@
         </w:trPr>
         <w:tc>
           <w:tcPr>
-            <w:tcW w:w="3153" w:type="dxa"/>
+            <w:tcW w:w="2920" w:type="dxa"/>
             <w:vMerge/>
           </w:tcPr>
           <w:p/>
         </w:tc>
         <w:tc>
           <w:tcPr>
-            <w:tcW w:w="1559" w:type="dxa"/>
+            <w:tcW w:w="1799" w:type="dxa"/>
           </w:tcPr>
           <w:p>
             <w:r>
@@ -646,13 +646,13 @@
         </w:tc>
         <w:tc>
           <w:tcPr>
-            <w:tcW w:w="1853" w:type="dxa"/>
-          </w:tcPr>
-          <w:p/>
-        </w:tc>
-        <w:tc>
-          <w:tcPr>
-            <w:tcW w:w="1272" w:type="dxa"/>
+            <w:tcW w:w="1676" w:type="dxa"/>
+          </w:tcPr>
+          <w:p/>
+        </w:tc>
+        <w:tc>
+          <w:tcPr>
+            <w:tcW w:w="1720" w:type="dxa"/>
           </w:tcPr>
           <w:p>
             <w:r>
@@ -662,7 +662,7 @@
         </w:tc>
         <w:tc>
           <w:tcPr>
-            <w:tcW w:w="1968" w:type="dxa"/>
+            <w:tcW w:w="1769" w:type="dxa"/>
           </w:tcPr>
           <w:p/>
         </w:tc>
@@ -673,14 +673,14 @@
         </w:trPr>
         <w:tc>
           <w:tcPr>
-            <w:tcW w:w="3153" w:type="dxa"/>
+            <w:tcW w:w="2920" w:type="dxa"/>
             <w:vMerge/>
           </w:tcPr>
           <w:p/>
         </w:tc>
         <w:tc>
           <w:tcPr>
-            <w:tcW w:w="1559" w:type="dxa"/>
+            <w:tcW w:w="1799" w:type="dxa"/>
           </w:tcPr>
           <w:p>
             <w:r>
@@ -690,13 +690,13 @@
         </w:tc>
         <w:tc>
           <w:tcPr>
-            <w:tcW w:w="1853" w:type="dxa"/>
-          </w:tcPr>
-          <w:p/>
-        </w:tc>
-        <w:tc>
-          <w:tcPr>
-            <w:tcW w:w="1272" w:type="dxa"/>
+            <w:tcW w:w="1676" w:type="dxa"/>
+          </w:tcPr>
+          <w:p/>
+        </w:tc>
+        <w:tc>
+          <w:tcPr>
+            <w:tcW w:w="1720" w:type="dxa"/>
           </w:tcPr>
           <w:p>
             <w:r>
@@ -706,8 +706,106 @@
         </w:tc>
         <w:tc>
           <w:tcPr>
-            <w:tcW w:w="1968" w:type="dxa"/>
-          </w:tcPr>
+            <w:tcW w:w="1769" w:type="dxa"/>
+          </w:tcPr>
+          <w:p/>
+        </w:tc>
+      </w:tr>
+      <w:tr>
+        <w:trPr>
+          <w:trHeight w:val="791"/>
+        </w:trPr>
+        <w:tc>
+          <w:tcPr>
+            <w:tcW w:w="2920" w:type="dxa"/>
+            <w:vMerge/>
+          </w:tcPr>
+          <w:p/>
+        </w:tc>
+        <w:tc>
+          <w:tcPr>
+            <w:tcW w:w="6964" w:type="dxa"/>
+            <w:gridSpan w:val="4"/>
+          </w:tcPr>
+          <w:tbl>
+            <w:tblPr>
+              <w:tblStyle w:val="TableGrid"/>
+              <w:tblW w:w="6738" w:type="dxa"/>
+              <w:tblLook w:val="04A0" w:firstRow="1" w:lastRow="0" w:firstColumn="1" w:lastColumn="0" w:noHBand="0" w:noVBand="1"/>
+            </w:tblPr>
+            <w:tblGrid>
+              <w:gridCol w:w="2246"/>
+              <w:gridCol w:w="2246"/>
+              <w:gridCol w:w="2246"/>
+            </w:tblGrid>
+            <w:tr>
+              <w:trPr>
+                <w:trHeight w:val="395"/>
+              </w:trPr>
+              <w:tc>
+                <w:tcPr>
+                  <w:tcW w:w="2246" w:type="dxa"/>
+                </w:tcPr>
+                <w:p>
+                  <w:pPr>
+                    <w:jc w:val="center"/>
+                  </w:pPr>
+                  <w:r>
+                    <w:t>Mã sản phẩm</w:t>
+                  </w:r>
+                </w:p>
+              </w:tc>
+              <w:tc>
+                <w:tcPr>
+                  <w:tcW w:w="2246" w:type="dxa"/>
+                </w:tcPr>
+                <w:p>
+                  <w:pPr>
+                    <w:jc w:val="center"/>
+                  </w:pPr>
+                  <w:r>
+                    <w:t>Tên sản phẩm</w:t>
+                  </w:r>
+                </w:p>
+              </w:tc>
+              <w:tc>
+                <w:tcPr>
+                  <w:tcW w:w="2246" w:type="dxa"/>
+                </w:tcPr>
+                <w:p>
+                  <w:pPr>
+                    <w:jc w:val="center"/>
+                  </w:pPr>
+                  <w:r>
+                    <w:t>Ngày bán</w:t>
+                  </w:r>
+                </w:p>
+              </w:tc>
+            </w:tr>
+            <w:tr>
+              <w:trPr>
+                <w:trHeight w:val="395"/>
+              </w:trPr>
+              <w:tc>
+                <w:tcPr>
+                  <w:tcW w:w="2246" w:type="dxa"/>
+                </w:tcPr>
+                <w:p/>
+              </w:tc>
+              <w:tc>
+                <w:tcPr>
+                  <w:tcW w:w="2246" w:type="dxa"/>
+                </w:tcPr>
+                <w:p/>
+              </w:tc>
+              <w:tc>
+                <w:tcPr>
+                  <w:tcW w:w="2246" w:type="dxa"/>
+                </w:tcPr>
+                <w:p/>
+              </w:tc>
+            </w:tr>
+          </w:tbl>
           <w:p/>
         </w:tc>
       </w:tr>
@@ -793,7 +891,6 @@
         <w:rPr>
           <w:lang w:val="vi-VN"/>
         </w:rPr>
-        <w:lastRenderedPageBreak/>
         <w:t>BM 3:</w:t>
       </w:r>
       <w:r>
@@ -1877,6 +1974,7 @@
               <w:jc w:val="center"/>
             </w:pPr>
             <w:r>
+              <w:lastRenderedPageBreak/>
               <w:t>Đơn đặt hàng</w:t>
             </w:r>
           </w:p>
@@ -1975,7 +2073,6 @@
     </w:p>
     <w:p>
       <w:r>
-        <w:lastRenderedPageBreak/>
         <w:t>QĐ 6: không có.</w:t>
       </w:r>
     </w:p>
@@ -2920,7 +3017,6 @@
         <w:rPr>
           <w:lang w:val="vi-VN"/>
         </w:rPr>
-        <w:lastRenderedPageBreak/>
         <w:t>BM1</w:t>
       </w:r>
       <w:r>
@@ -3366,7 +3462,6 @@
     <w:p/>
     <w:p>
       <w:r>
-        <w:lastRenderedPageBreak/>
         <w:t>- BM14: Tìm kiếm sản phẩm</w:t>
       </w:r>
     </w:p>
@@ -3728,6 +3823,7 @@
         </w:tabs>
       </w:pPr>
       <w:r>
+        <w:lastRenderedPageBreak/>
         <w:t>Giá bán: __________________</w:t>
       </w:r>
       <w:r>
@@ -3747,7 +3843,6 @@
         <w:rPr>
           <w:noProof/>
         </w:rPr>
-        <w:lastRenderedPageBreak/>
         <w:drawing>
           <wp:inline distT="0" distB="0" distL="0" distR="0" wp14:anchorId="26388C6C" wp14:editId="626FE4C6">
             <wp:extent cx="1752845" cy="1733792"/>
@@ -4209,6 +4304,7 @@
         <w:rPr>
           <w:noProof/>
         </w:rPr>
+        <w:lastRenderedPageBreak/>
         <w:drawing>
           <wp:inline distT="0" distB="0" distL="0" distR="0" wp14:anchorId="6B9E2975" wp14:editId="2DA96145">
             <wp:extent cx="1752845" cy="1733792"/>
@@ -4341,7 +4437,6 @@
     <w:p/>
     <w:p>
       <w:r>
-        <w:lastRenderedPageBreak/>
         <w:t>QD2</w:t>
       </w:r>
       <w:r>
@@ -4921,6 +5016,7 @@
           <w:szCs w:val="20"/>
           <w:shd w:val="clear" w:color="auto" w:fill="FFFFFF"/>
         </w:rPr>
+        <w:lastRenderedPageBreak/>
         <w:tab/>
       </w:r>
       <w:r>
@@ -5088,7 +5184,6 @@
     <w:p/>
     <w:p>
       <w:r>
-        <w:lastRenderedPageBreak/>
         <w:t>BM 24:</w:t>
       </w:r>
       <w:r>
@@ -7259,6 +7354,7 @@
           </w:tcPr>
           <w:p>
             <w:r>
+              <w:lastRenderedPageBreak/>
               <w:t>STT</w:t>
             </w:r>
           </w:p>
@@ -7555,7 +7651,6 @@
         </w:tabs>
       </w:pPr>
       <w:r>
-        <w:lastRenderedPageBreak/>
         <w:t>BM 29: Tạo hồ sơ khách hàng</w:t>
       </w:r>
     </w:p>
@@ -8134,7 +8229,6 @@
           </w:tcPr>
           <w:p>
             <w:r>
-              <w:lastRenderedPageBreak/>
               <w:t>Mật khẩu cũ</w:t>
             </w:r>
           </w:p>
@@ -8633,6 +8727,7 @@
     <w:p/>
     <w:p>
       <w:r>
+        <w:lastRenderedPageBreak/>
         <w:t>QĐ 34: Hình thức gồm thủ công và máy quét vân tay.</w:t>
       </w:r>
     </w:p>

</xml_diff>

<commit_message>
làm giao diện QLDM - Tài khoản, thêm BM35,QD935, Thêm trong yêu cầu nghiệp vụ
</commit_message>
<xml_diff>
--- a/Phân tích/Biểu mẫu.docx
+++ b/Phân tích/Biểu mẫu.docx
@@ -8737,6 +8737,251 @@
           <w:tab w:val="left" w:pos="4320"/>
         </w:tabs>
       </w:pPr>
+    </w:p>
+    <w:p>
+      <w:pPr>
+        <w:tabs>
+          <w:tab w:val="left" w:pos="4320"/>
+        </w:tabs>
+      </w:pPr>
+      <w:r>
+        <w:t>BM 35: Danh mục tài khoản</w:t>
+      </w:r>
+    </w:p>
+    <w:p>
+      <w:pPr>
+        <w:tabs>
+          <w:tab w:val="left" w:pos="4320"/>
+        </w:tabs>
+      </w:pPr>
+    </w:p>
+    <w:tbl>
+      <w:tblPr>
+        <w:tblStyle w:val="TableGrid"/>
+        <w:tblW w:w="0" w:type="auto"/>
+        <w:tblLook w:val="04A0" w:firstRow="1" w:lastRow="0" w:firstColumn="1" w:lastColumn="0" w:noHBand="0" w:noVBand="1"/>
+      </w:tblPr>
+      <w:tblGrid>
+        <w:gridCol w:w="10790"/>
+      </w:tblGrid>
+      <w:tr>
+        <w:trPr>
+          <w:trHeight w:val="1088"/>
+        </w:trPr>
+        <w:tc>
+          <w:tcPr>
+            <w:tcW w:w="10790" w:type="dxa"/>
+          </w:tcPr>
+          <w:p>
+            <w:pPr>
+              <w:tabs>
+                <w:tab w:val="left" w:pos="4320"/>
+              </w:tabs>
+            </w:pPr>
+          </w:p>
+          <w:p>
+            <w:pPr>
+              <w:tabs>
+                <w:tab w:val="left" w:pos="4320"/>
+              </w:tabs>
+            </w:pPr>
+          </w:p>
+          <w:tbl>
+            <w:tblPr>
+              <w:tblStyle w:val="TableGrid"/>
+              <w:tblW w:w="0" w:type="auto"/>
+              <w:tblLook w:val="04A0" w:firstRow="1" w:lastRow="0" w:firstColumn="1" w:lastColumn="0" w:noHBand="0" w:noVBand="1"/>
+            </w:tblPr>
+            <w:tblGrid>
+              <w:gridCol w:w="2112"/>
+              <w:gridCol w:w="2113"/>
+              <w:gridCol w:w="2113"/>
+              <w:gridCol w:w="2113"/>
+              <w:gridCol w:w="2113"/>
+            </w:tblGrid>
+            <w:tr>
+              <w:tc>
+                <w:tcPr>
+                  <w:tcW w:w="2112" w:type="dxa"/>
+                </w:tcPr>
+                <w:p>
+                  <w:pPr>
+                    <w:tabs>
+                      <w:tab w:val="left" w:pos="4320"/>
+                    </w:tabs>
+                  </w:pPr>
+                  <w:r>
+                    <w:t>STT</w:t>
+                  </w:r>
+                </w:p>
+              </w:tc>
+              <w:tc>
+                <w:tcPr>
+                  <w:tcW w:w="2113" w:type="dxa"/>
+                </w:tcPr>
+                <w:p>
+                  <w:pPr>
+                    <w:tabs>
+                      <w:tab w:val="left" w:pos="4320"/>
+                    </w:tabs>
+                  </w:pPr>
+                  <w:r>
+                    <w:t>Mã nhân viên</w:t>
+                  </w:r>
+                </w:p>
+              </w:tc>
+              <w:tc>
+                <w:tcPr>
+                  <w:tcW w:w="2113" w:type="dxa"/>
+                </w:tcPr>
+                <w:p>
+                  <w:pPr>
+                    <w:tabs>
+                      <w:tab w:val="left" w:pos="4320"/>
+                    </w:tabs>
+                  </w:pPr>
+                  <w:r>
+                    <w:t>Tên nhân viên</w:t>
+                  </w:r>
+                </w:p>
+              </w:tc>
+              <w:tc>
+                <w:tcPr>
+                  <w:tcW w:w="2113" w:type="dxa"/>
+                </w:tcPr>
+                <w:p>
+                  <w:pPr>
+                    <w:tabs>
+                      <w:tab w:val="left" w:pos="4320"/>
+                    </w:tabs>
+                  </w:pPr>
+                  <w:r>
+                    <w:t>Tên tài khoản</w:t>
+                  </w:r>
+                </w:p>
+              </w:tc>
+              <w:tc>
+                <w:tcPr>
+                  <w:tcW w:w="2113" w:type="dxa"/>
+                </w:tcPr>
+                <w:p>
+                  <w:pPr>
+                    <w:tabs>
+                      <w:tab w:val="left" w:pos="4320"/>
+                    </w:tabs>
+                  </w:pPr>
+                  <w:r>
+                    <w:t>Mật khẩu</w:t>
+                  </w:r>
+                </w:p>
+              </w:tc>
+            </w:tr>
+            <w:tr>
+              <w:tc>
+                <w:tcPr>
+                  <w:tcW w:w="2112" w:type="dxa"/>
+                </w:tcPr>
+                <w:p>
+                  <w:pPr>
+                    <w:tabs>
+                      <w:tab w:val="left" w:pos="4320"/>
+                    </w:tabs>
+                  </w:pPr>
+                </w:p>
+              </w:tc>
+              <w:tc>
+                <w:tcPr>
+                  <w:tcW w:w="2113" w:type="dxa"/>
+                </w:tcPr>
+                <w:p>
+                  <w:pPr>
+                    <w:tabs>
+                      <w:tab w:val="left" w:pos="4320"/>
+                    </w:tabs>
+                  </w:pPr>
+                </w:p>
+              </w:tc>
+              <w:tc>
+                <w:tcPr>
+                  <w:tcW w:w="2113" w:type="dxa"/>
+                </w:tcPr>
+                <w:p>
+                  <w:pPr>
+                    <w:tabs>
+                      <w:tab w:val="left" w:pos="4320"/>
+                    </w:tabs>
+                  </w:pPr>
+                </w:p>
+              </w:tc>
+              <w:tc>
+                <w:tcPr>
+                  <w:tcW w:w="2113" w:type="dxa"/>
+                </w:tcPr>
+                <w:p>
+                  <w:pPr>
+                    <w:tabs>
+                      <w:tab w:val="left" w:pos="4320"/>
+                    </w:tabs>
+                  </w:pPr>
+                </w:p>
+              </w:tc>
+              <w:tc>
+                <w:tcPr>
+                  <w:tcW w:w="2113" w:type="dxa"/>
+                </w:tcPr>
+                <w:p>
+                  <w:pPr>
+                    <w:tabs>
+                      <w:tab w:val="left" w:pos="4320"/>
+                    </w:tabs>
+                  </w:pPr>
+                </w:p>
+              </w:tc>
+            </w:tr>
+          </w:tbl>
+          <w:p>
+            <w:pPr>
+              <w:tabs>
+                <w:tab w:val="left" w:pos="4320"/>
+              </w:tabs>
+            </w:pPr>
+          </w:p>
+          <w:p>
+            <w:pPr>
+              <w:tabs>
+                <w:tab w:val="left" w:pos="4320"/>
+              </w:tabs>
+            </w:pPr>
+          </w:p>
+        </w:tc>
+      </w:tr>
+    </w:tbl>
+    <w:p>
+      <w:pPr>
+        <w:tabs>
+          <w:tab w:val="left" w:pos="4320"/>
+        </w:tabs>
+      </w:pPr>
+    </w:p>
+    <w:p>
+      <w:pPr>
+        <w:tabs>
+          <w:tab w:val="left" w:pos="4320"/>
+        </w:tabs>
+      </w:pPr>
+    </w:p>
+    <w:p>
+      <w:pPr>
+        <w:tabs>
+          <w:tab w:val="left" w:pos="4320"/>
+        </w:tabs>
+      </w:pPr>
+      <w:r>
+        <w:t xml:space="preserve">QĐ 35: </w:t>
+      </w:r>
+      <w:r>
+        <w:t xml:space="preserve"> Tên tài khoản chỉ được tạo một lần (không được thay đổi)</w:t>
+      </w:r>
     </w:p>
     <w:p>
       <w:pPr>

</xml_diff>